<commit_message>
Correction de quelques erreurs de français dans la question 2
</commit_message>
<xml_diff>
--- a/Rapport_tp2.docx
+++ b/Rapport_tp2.docx
@@ -202,20 +202,20 @@
           <w:lang w:val="fr-CA"/>
         </w:rPr>
       </w:pPr>
+      <w:r>
+        <w:rPr>
+          <w:rFonts w:cs="Calibri" w:cstheme="minorHAnsi"/>
+          <w:color w:val="000000"/>
+          <w:lang w:val="fr-CA"/>
+        </w:rPr>
+      </w:r>
       <w:bookmarkStart w:id="0" w:name="_GoBack"/>
       <w:bookmarkStart w:id="1" w:name="_GoBack"/>
       <w:bookmarkEnd w:id="1"/>
-      <w:r>
-        <w:rPr>
-          <w:rFonts w:cs="Calibri" w:cstheme="minorHAnsi"/>
-          <w:color w:val="000000"/>
-          <w:lang w:val="fr-CA"/>
-        </w:rPr>
-      </w:r>
-    </w:p>
-    <w:p>
-      <w:pPr>
-        <w:pStyle w:val="Titre2"/>
+    </w:p>
+    <w:p>
+      <w:pPr>
+        <w:pStyle w:val="Heading2"/>
         <w:spacing w:beforeAutospacing="0" w:before="360" w:afterAutospacing="0" w:after="120"/>
         <w:rPr>
           <w:lang w:val="fr-CA"/>
@@ -293,30 +293,38 @@
       <w:pPr>
         <w:pStyle w:val="Normal"/>
         <w:jc w:val="both"/>
-        <w:rPr>
-          <w:lang w:val="fr-CA"/>
-        </w:rPr>
-      </w:pPr>
-      <w:r>
-        <w:rPr>
-          <w:lang w:val="fr-CA"/>
-        </w:rPr>
-        <w:t>De calculer la distance entre 6500G d'étoiles est un algorithme quadratique. 6500G ** 2 n'est pas réaliste en temps de calcul même avec 300 serveurs. Une approche plus réaliste serait de partitionner l'espace en 300 régions de dimensions égalent. Il faut également penser à garder une zone critique à la frontière de deux régions dans lesquelles les étoiles se retrouve dans deux  serveurs. C'est pour éviter que deux étoiles voisines à la limite de deux  régions ne soit pas comptabilisées.</w:t>
+        <w:rPr/>
+      </w:pPr>
+      <w:r>
+        <w:rPr>
+          <w:lang w:val="fr-CA"/>
+        </w:rPr>
+        <w:t>De calculer la distance entre 6500G d'étoiles est un algorithme quadratique. 6500G ** 2 n'est pas réaliste en temps de calcul même avec 300 serveurs. Une approche plus réaliste serait de partitionner l'espace en 300 régions de dimensions égalent. Il faut également penser à garder une zone critique à la frontière de deux régions dans l</w:t>
+      </w:r>
+      <w:r>
+        <w:rPr>
+          <w:lang w:val="fr-CA"/>
+        </w:rPr>
+        <w:t>a</w:t>
+      </w:r>
+      <w:r>
+        <w:rPr>
+          <w:lang w:val="fr-CA"/>
+        </w:rPr>
+        <w:t>quelle les étoiles se retrouvent dans deux  serveurs. C'est pour éviter que deux étoiles voisines à la limite de deux  régions ne soient pas comparées.</w:t>
       </w:r>
     </w:p>
     <w:p>
       <w:pPr>
         <w:pStyle w:val="Normal"/>
         <w:jc w:val="both"/>
-        <w:rPr>
-          <w:lang w:val="fr-CA"/>
-        </w:rPr>
-      </w:pPr>
-      <w:r>
-        <w:rPr>
-          <w:lang w:val="fr-CA"/>
-        </w:rPr>
-        <w:t>Une fois les régions bien distribuées entre les serveurs il peut encore être  nécessaire d'utilisé un algorithme de partition puisqu'il reste encore 22G d'étoiles. K-d tree est une bonne option puisque la recherche et l'insertion prend un temps logarithmique.</w:t>
+        <w:rPr/>
+      </w:pPr>
+      <w:r>
+        <w:rPr>
+          <w:lang w:val="fr-CA"/>
+        </w:rPr>
+        <w:t>Une fois les régions bien distribuées entre les serveurs il peut encore être  nécessaire d'utiliser un algorithme de partition puisqu'il reste encore 22G d'étoiles. K-d tree est une bonne option puisque la recherche et l'insertion prennent un temps logarithmique.</w:t>
       </w:r>
     </w:p>
     <w:p>
@@ -331,7 +339,7 @@
         <w:rPr>
           <w:lang w:val="fr-CA"/>
         </w:rPr>
-        <w:t xml:space="preserve">Chaque serveur effectue son calcul de distance en parallèle et envoie la liste des 1000 étoiles les plus proche à un serveur qui fera la comparaison finale des étoiles parmis les 300000 candidates(300 serveurs * 1000 étoiles). </w:t>
+        <w:t xml:space="preserve">Chaque serveur effectue son calcul de distance en parallèle et envoie la liste des 1000 étoiles les plus proches à un serveur qui fera la comparaison finale des étoiles parmis les 300000 candidates(300 serveurs * 1000 étoiles). </w:t>
       </w:r>
     </w:p>
     <w:p>
@@ -387,30 +395,26 @@
       <w:pPr>
         <w:pStyle w:val="Normal"/>
         <w:jc w:val="both"/>
-        <w:rPr>
-          <w:lang w:val="fr-CA"/>
-        </w:rPr>
-      </w:pPr>
-      <w:r>
-        <w:rPr>
-          <w:lang w:val="fr-CA"/>
-        </w:rPr>
-        <w:t>Il faut utilisé quelque chose de semblable à MapReduce avec les données  déjà en place sur les serveurs. La procédure Map sur chaque serveur devrait  aussi compter le nombre d'étoiles de chaque catégorie sur ses propres données. Ensuite puisqu'il n'y a que 10 catégories, un seul serveur peut faire le Reduce: le total pour chaque catégories.</w:t>
+        <w:rPr/>
+      </w:pPr>
+      <w:r>
+        <w:rPr>
+          <w:lang w:val="fr-CA"/>
+        </w:rPr>
+        <w:t>Il faut utiliser quelque chose de semblable à MapReduce avec les données  déjà en place sur les serveurs. La procédure « Map » sur chaque serveur devrait  aussi compter le nombre d'étoiles de chaque catégorie sur ses propres données. Ensuite puisqu'il n'y a que 10 catégories, un seul serveur peut faire le « Reduce »: le total pour chaque catégorie.</w:t>
       </w:r>
     </w:p>
     <w:p>
       <w:pPr>
         <w:pStyle w:val="Normal"/>
         <w:jc w:val="both"/>
-        <w:rPr>
-          <w:lang w:val="fr-CA"/>
-        </w:rPr>
-      </w:pPr>
-      <w:r>
-        <w:rPr>
-          <w:lang w:val="fr-CA"/>
-        </w:rPr>
-        <w:t>Une boucle aussi simple que de compter le nombre de chaque catégories sur 22G (6500G d'exemples / 300 serveurs) d'éléments est réaliste en temps de calcul. De plus, avec plusieurs files d'exécutions ça devrait être rapide.</w:t>
+        <w:rPr/>
+      </w:pPr>
+      <w:r>
+        <w:rPr>
+          <w:lang w:val="fr-CA"/>
+        </w:rPr>
+        <w:t>Une boucle aussi simple que de compter le nombre de chaque catégorie sur 22G (6500G d'exemples / 300 serveurs) d'éléments est réaliste en temps de calcul. De plus, avec plusieurs fils d'exécutions ça devrait être rapide.</w:t>
       </w:r>
     </w:p>
     <w:p>
@@ -461,19 +465,14 @@
       <w:pPr>
         <w:pStyle w:val="Normal"/>
         <w:jc w:val="both"/>
-        <w:rPr>
-          <w:b/>
+        <w:rPr/>
+      </w:pPr>
+      <w:r>
+        <w:rPr>
           <w:b/>
           <w:bCs/>
           <w:lang w:val="fr-CA"/>
         </w:rPr>
-      </w:pPr>
-      <w:r>
-        <w:rPr>
-          <w:b/>
-          <w:bCs/>
-          <w:lang w:val="fr-CA"/>
-        </w:rPr>
         <w:t>Produisez un classifieur qui, étant donné le vecteur de caractéristique,  prédit la catégorie de l'étoile :</w:t>
       </w:r>
     </w:p>
@@ -481,15 +480,13 @@
       <w:pPr>
         <w:pStyle w:val="Normal"/>
         <w:jc w:val="both"/>
-        <w:rPr>
-          <w:lang w:val="fr-CA"/>
-        </w:rPr>
-      </w:pPr>
-      <w:r>
-        <w:rPr>
-          <w:lang w:val="fr-CA"/>
-        </w:rPr>
-        <w:t>Deux classifieurs possible pour la classification sont SVM et KNN. SVM est un algorithme d'apprentissage supervisé. Il est donc nécessaire d'avoir un jeu d'entraînement. Une approche possible est d'entrainer un classifieur différent sur chaque serveur en parallèle avec leur propre jeu de données. Ensuite,  chaque serveur envoie ses résultats à un serveur qui choisi la classe la plus fréquemment prédite par les 300 serveurs. (Voir question 3 pour la  classification de SVM avec plusieurs classes.) Le SVM serait plus approprié  pour catégoriser un gros ensemble de données puisque la classification prend moins de temps que l'entrainement. Avec KNN il n'y a pas d'entrainement mais la classification prend plus de temps. KNN serait donc plus approprié si on prévoit classifier peu de nouvelles étoiles. Il est quand même possible avec KNN d'utiliser la même approche distribué qu'avec SVM (un classifieur par  serveur).</w:t>
+        <w:rPr/>
+      </w:pPr>
+      <w:r>
+        <w:rPr>
+          <w:lang w:val="fr-CA"/>
+        </w:rPr>
+        <w:t>Deux classifieurs possibles pour la classification sont SVM et KNN. SVM est un algorithme d'apprentissage supervisé. Il est donc nécessaire d'avoir un jeu d'entraînement. Une approche possible est d'entrainer un classifieur différent sur chaque serveur en parallèle avec leur propre jeu de données. Ensuite,  chaque serveur envoie ses résultats à un serveur qui choisit la classe la plus fréquemment prédite par les 300 serveurs. (Voir question 3 pour la  classification de SVM avec plusieurs classes.) Le SVM serait plus approprié  pour catégoriser un gros ensemble de données puisque la classification prend moins de temps que l'entrainement. Avec KNN il n'y a pas d'entrainement mais la classification prend plus de temps. KNN serait donc plus approprié si on prévoit classifier peu de nouvelles étoiles. Il est quand même possible avec KNN d'utiliser la même approche distribué qu'avec SVM (un classifieur par  serveur).</w:t>
       </w:r>
     </w:p>
     <w:p>
@@ -574,6 +571,81 @@
         <w:rPr/>
       </w:pPr>
       <w:r>
+        <mc:AlternateContent>
+          <mc:Choice Requires="wps">
+            <w:drawing>
+              <wp:anchor behindDoc="0" distT="0" distB="0" distL="114300" distR="0" simplePos="0" locked="0" layoutInCell="1" allowOverlap="1" relativeHeight="2">
+                <wp:simplePos x="0" y="0"/>
+                <wp:positionH relativeFrom="column">
+                  <wp:posOffset>196850</wp:posOffset>
+                </wp:positionH>
+                <wp:positionV relativeFrom="paragraph">
+                  <wp:posOffset>3890645</wp:posOffset>
+                </wp:positionV>
+                <wp:extent cx="15240" cy="1270"/>
+                <wp:effectExtent l="0" t="0" r="0" b="0"/>
+                <wp:wrapSquare wrapText="bothSides"/>
+                <wp:docPr id="1" name="Picture 2"/>
+                <a:graphic xmlns:a="http://schemas.openxmlformats.org/drawingml/2006/main">
+                  <a:graphicData uri="http://schemas.openxmlformats.org/drawingml/2006/picture">
+                    <pic:pic xmlns:pic="http://schemas.openxmlformats.org/drawingml/2006/picture">
+                      <pic:nvPicPr>
+                        <pic:cNvPr id="0" name="Picture 2" descr=""/>
+                        <pic:cNvPicPr/>
+                      </pic:nvPicPr>
+                      <pic:blipFill>
+                        <a:blip r:embed="rId2"/>
+                        <a:stretch/>
+                      </pic:blipFill>
+                      <pic:spPr>
+                        <a:xfrm flipH="1" rot="10800000">
+                          <a:off x="0" y="0"/>
+                          <a:ext cx="14760" cy="720"/>
+                        </a:xfrm>
+                        <a:prstGeom prst="rect">
+                          <a:avLst/>
+                        </a:prstGeom>
+                        <a:ln>
+                          <a:noFill/>
+                        </a:ln>
+                      </pic:spPr>
+                    </pic:pic>
+                  </a:graphicData>
+                </a:graphic>
+              </wp:anchor>
+            </w:drawing>
+          </mc:Choice>
+          <mc:Fallback>
+            <w:pict>
+              <v:shapetype id="shapetype_75" coordsize="21600,21600" o:spt="75" o:preferrelative="t" path="m@4@5l@4@11@9@11@9@5xe" filled="f" stroked="f">
+                <v:stroke joinstyle="miter"/>
+                <v:formulas>
+                  <v:f eqn="if lineDrawn pixelLineWidth 0"/>
+                  <v:f eqn="sum @0 1 0"/>
+                  <v:f eqn="sum 0 0 @1"/>
+                  <v:f eqn="prod @2 1 2"/>
+                  <v:f eqn="prod @3 21600 pixelWidth"/>
+                  <v:f eqn="prod @3 21600 pixelHeight"/>
+                  <v:f eqn="sum @0 0 1"/>
+                  <v:f eqn="prod @6 1 2"/>
+                  <v:f eqn="prod @7 21600 pixelWidth"/>
+                  <v:f eqn="sum @8 21600 0"/>
+                  <v:f eqn="prod @7 21600 pixelHeight"/>
+                  <v:f eqn="sum @10 21600 0"/>
+                </v:formulas>
+                <v:path o:extrusionok="f" gradientshapeok="t" o:connecttype="rect"/>
+                <o:lock v:ext="edit" aspectratio="t"/>
+              </v:shapetype>
+              <v:shape id="shape_0" ID="Picture 2" stroked="f" style="position:absolute;margin-left:15.5pt;margin-top:306.35pt;width:1.1pt;height:0pt;rotation:180" type="shapetype_75">
+                <v:imagedata r:id="rId3" o:detectmouseclick="t"/>
+                <w10:wrap type="none"/>
+                <v:stroke color="#3465a4" joinstyle="round" endcap="flat"/>
+              </v:shape>
+            </w:pict>
+          </mc:Fallback>
+        </mc:AlternateContent>
+      </w:r>
+      <w:r>
         <w:rPr>
           <w:rFonts w:cs="Arial" w:ascii="Arial" w:hAnsi="Arial"/>
           <w:color w:val="000000"/>
@@ -581,74 +653,7 @@
           <w:szCs w:val="32"/>
           <w:lang w:val="fr-CA"/>
         </w:rPr>
-        <w:t>Q</w:t>
-      </w:r>
-      <w:r>
-        <w:drawing>
-          <wp:anchor behindDoc="0" distT="0" distB="0" distL="114300" distR="0" simplePos="0" locked="0" layoutInCell="1" allowOverlap="1" relativeHeight="2">
-            <wp:simplePos x="0" y="0"/>
-            <wp:positionH relativeFrom="column">
-              <wp:posOffset>197485</wp:posOffset>
-            </wp:positionH>
-            <wp:positionV relativeFrom="paragraph">
-              <wp:posOffset>3891280</wp:posOffset>
-            </wp:positionV>
-            <wp:extent cx="5935980" cy="4122420"/>
-            <wp:effectExtent l="0" t="0" r="0" b="0"/>
-            <wp:wrapSquare wrapText="bothSides"/>
-            <wp:docPr id="1" name="Picture 2" descr=""/>
-            <wp:cNvGraphicFramePr>
-              <a:graphicFrameLocks xmlns:a="http://schemas.openxmlformats.org/drawingml/2006/main" noChangeAspect="1"/>
-            </wp:cNvGraphicFramePr>
-            <a:graphic xmlns:a="http://schemas.openxmlformats.org/drawingml/2006/main">
-              <a:graphicData uri="http://schemas.openxmlformats.org/drawingml/2006/picture">
-                <pic:pic xmlns:pic="http://schemas.openxmlformats.org/drawingml/2006/picture">
-                  <pic:nvPicPr>
-                    <pic:cNvPr id="1" name="Picture 2" descr=""/>
-                    <pic:cNvPicPr>
-                      <a:picLocks noChangeAspect="1" noChangeArrowheads="1"/>
-                    </pic:cNvPicPr>
-                  </pic:nvPicPr>
-                  <pic:blipFill>
-                    <a:blip r:embed="rId2"/>
-                    <a:stretch>
-                      <a:fillRect/>
-                    </a:stretch>
-                  </pic:blipFill>
-                  <pic:spPr bwMode="auto">
-                    <a:xfrm>
-                      <a:off x="0" y="0"/>
-                      <a:ext cx="5935980" cy="4122420"/>
-                    </a:xfrm>
-                    <a:prstGeom prst="rect">
-                      <a:avLst/>
-                    </a:prstGeom>
-                  </pic:spPr>
-                </pic:pic>
-              </a:graphicData>
-            </a:graphic>
-          </wp:anchor>
-        </w:drawing>
-      </w:r>
-      <w:r>
-        <w:rPr>
-          <w:rFonts w:cs="Arial" w:ascii="Arial" w:hAnsi="Arial"/>
-          <w:color w:val="000000"/>
-          <w:sz w:val="32"/>
-          <w:szCs w:val="32"/>
-          <w:lang w:val="fr-CA"/>
-        </w:rPr>
-        <w:t>u</w:t>
-      </w:r>
-      <w:r>
-        <w:rPr>
-          <w:rFonts w:cs="Arial" w:ascii="Arial" w:hAnsi="Arial"/>
-          <w:color w:val="000000"/>
-          <w:sz w:val="32"/>
-          <w:szCs w:val="32"/>
-          <w:lang w:val="fr-CA"/>
-        </w:rPr>
-        <w:t>estion 3</w:t>
+        <w:t>Question 3</w:t>
       </w:r>
     </w:p>
     <w:p>
@@ -1074,7 +1079,7 @@
       <w:pgNumType w:fmt="decimal"/>
       <w:formProt w:val="false"/>
       <w:textDirection w:val="lrTb"/>
-      <w:docGrid w:type="default" w:linePitch="360" w:charSpace="4294965247"/>
+      <w:docGrid w:type="default" w:linePitch="360" w:charSpace="0"/>
     </w:sectPr>
   </w:body>
 </w:document>
@@ -1483,12 +1488,13 @@
     <w:rPr>
       <w:rFonts w:ascii="Calibri" w:hAnsi="Calibri" w:eastAsia="Calibri" w:cs="" w:asciiTheme="minorHAnsi" w:cstheme="minorBidi" w:eastAsiaTheme="minorHAnsi" w:hAnsiTheme="minorHAnsi"/>
       <w:color w:val="00000A"/>
+      <w:kern w:val="0"/>
       <w:sz w:val="22"/>
       <w:szCs w:val="22"/>
       <w:lang w:val="en-CA" w:eastAsia="en-US" w:bidi="ar-SA"/>
     </w:rPr>
   </w:style>
-  <w:style w:type="paragraph" w:styleId="Titre2">
+  <w:style w:type="paragraph" w:styleId="Heading2">
     <w:name w:val="Heading 2"/>
     <w:basedOn w:val="Normal"/>
     <w:link w:val="Heading2Char"/>
@@ -1532,22 +1538,22 @@
       <w:lang w:eastAsia="en-CA"/>
     </w:rPr>
   </w:style>
-  <w:style w:type="paragraph" w:styleId="Titre">
-    <w:name w:val="Titre"/>
+  <w:style w:type="paragraph" w:styleId="Heading">
+    <w:name w:val="Heading"/>
     <w:basedOn w:val="Normal"/>
-    <w:next w:val="Corpsdetexte"/>
+    <w:next w:val="TextBody"/>
     <w:qFormat/>
     <w:pPr>
-      <w:keepNext/>
+      <w:keepNext w:val="true"/>
       <w:spacing w:before="240" w:after="120"/>
     </w:pPr>
     <w:rPr>
-      <w:rFonts w:ascii="Liberation Sans" w:hAnsi="Liberation Sans" w:eastAsia="AR PL SungtiL GB" w:cs="FreeSans"/>
+      <w:rFonts w:ascii="Liberation Sans" w:hAnsi="Liberation Sans" w:eastAsia="Droid Sans Fallback" w:cs="Noto Sans Devanagari"/>
       <w:sz w:val="28"/>
       <w:szCs w:val="28"/>
     </w:rPr>
   </w:style>
-  <w:style w:type="paragraph" w:styleId="Corpsdetexte">
+  <w:style w:type="paragraph" w:styleId="TextBody">
     <w:name w:val="Body Text"/>
     <w:basedOn w:val="Normal"/>
     <w:pPr>
@@ -1555,15 +1561,15 @@
     </w:pPr>
     <w:rPr/>
   </w:style>
-  <w:style w:type="paragraph" w:styleId="Liste">
+  <w:style w:type="paragraph" w:styleId="List">
     <w:name w:val="List"/>
-    <w:basedOn w:val="Corpsdetexte"/>
+    <w:basedOn w:val="TextBody"/>
     <w:pPr/>
     <w:rPr>
       <w:rFonts w:cs="FreeSans"/>
     </w:rPr>
   </w:style>
-  <w:style w:type="paragraph" w:styleId="Lgende">
+  <w:style w:type="paragraph" w:styleId="Caption">
     <w:name w:val="Caption"/>
     <w:basedOn w:val="Normal"/>
     <w:qFormat/>
@@ -1588,6 +1594,21 @@
     </w:pPr>
     <w:rPr>
       <w:rFonts w:cs="FreeSans"/>
+    </w:rPr>
+  </w:style>
+  <w:style w:type="paragraph" w:styleId="Titre">
+    <w:name w:val="Titre"/>
+    <w:basedOn w:val="Normal"/>
+    <w:next w:val="TextBody"/>
+    <w:qFormat/>
+    <w:pPr>
+      <w:keepNext w:val="true"/>
+      <w:spacing w:before="240" w:after="120"/>
+    </w:pPr>
+    <w:rPr>
+      <w:rFonts w:ascii="Liberation Sans" w:hAnsi="Liberation Sans" w:eastAsia="AR PL SungtiL GB" w:cs="FreeSans"/>
+      <w:sz w:val="28"/>
+      <w:szCs w:val="28"/>
     </w:rPr>
   </w:style>
   <w:style w:type="numbering" w:styleId="NoList" w:default="1">

</xml_diff>

<commit_message>
Retrait de `Mehdi Aqdim` qui n'a pas travaillé sur ce projet
</commit_message>
<xml_diff>
--- a/Rapport_tp2.docx
+++ b/Rapport_tp2.docx
@@ -93,28 +93,6 @@
           <w:szCs w:val="32"/>
           <w:lang w:val="fr-CA" w:eastAsia="en-CA"/>
         </w:rPr>
-        <w:t>Mehdi Aqdim</w:t>
-      </w:r>
-    </w:p>
-    <w:p>
-      <w:pPr>
-        <w:pStyle w:val="Normal"/>
-        <w:numPr>
-          <w:ilvl w:val="0"/>
-          <w:numId w:val="0"/>
-        </w:numPr>
-        <w:spacing w:lineRule="auto" w:line="240" w:before="360" w:after="120"/>
-        <w:outlineLvl w:val="1"/>
-        <w:rPr/>
-      </w:pPr>
-      <w:r>
-        <w:rPr>
-          <w:rFonts w:eastAsia="Times New Roman" w:cs="Arial" w:ascii="Arial" w:hAnsi="Arial"/>
-          <w:color w:val="000000"/>
-          <w:sz w:val="20"/>
-          <w:szCs w:val="32"/>
-          <w:lang w:val="fr-CA" w:eastAsia="en-CA"/>
-        </w:rPr>
         <w:t>Jonathan Graveline</w:t>
       </w:r>
     </w:p>
@@ -299,19 +277,7 @@
         <w:rPr>
           <w:lang w:val="fr-CA"/>
         </w:rPr>
-        <w:t>De calculer la distance entre 6500G d'étoiles est un algorithme quadratique. 6500G ** 2 n'est pas réaliste en temps de calcul même avec 300 serveurs. Une approche plus réaliste serait de partitionner l'espace en 300 régions de dimensions égalent. Il faut également penser à garder une zone critique à la frontière de deux régions dans l</w:t>
-      </w:r>
-      <w:r>
-        <w:rPr>
-          <w:lang w:val="fr-CA"/>
-        </w:rPr>
-        <w:t>a</w:t>
-      </w:r>
-      <w:r>
-        <w:rPr>
-          <w:lang w:val="fr-CA"/>
-        </w:rPr>
-        <w:t>quelle les étoiles se retrouvent dans deux  serveurs. C'est pour éviter que deux étoiles voisines à la limite de deux  régions ne soient pas comparées.</w:t>
+        <w:t>De calculer la distance entre 6500G d'étoiles est un algorithme quadratique. 6500G ** 2 n'est pas réaliste en temps de calcul même avec 300 serveurs. Une approche plus réaliste serait de partitionner l'espace en 300 régions de dimensions égalent. Il faut également penser à garder une zone critique à la frontière de deux régions dans laquelle les étoiles se retrouvent dans deux  serveurs. C'est pour éviter que deux étoiles voisines à la limite de deux  régions ne soient pas comparées.</w:t>
       </w:r>
     </w:p>
     <w:p>
@@ -582,7 +548,7 @@
                 <wp:positionV relativeFrom="paragraph">
                   <wp:posOffset>3890645</wp:posOffset>
                 </wp:positionV>
-                <wp:extent cx="15240" cy="1270"/>
+                <wp:extent cx="15875" cy="1905"/>
                 <wp:effectExtent l="0" t="0" r="0" b="0"/>
                 <wp:wrapSquare wrapText="bothSides"/>
                 <wp:docPr id="1" name="Picture 2"/>
@@ -600,7 +566,7 @@
                       <pic:spPr>
                         <a:xfrm flipH="1" rot="10800000">
                           <a:off x="0" y="0"/>
-                          <a:ext cx="14760" cy="720"/>
+                          <a:ext cx="15120" cy="1440"/>
                         </a:xfrm>
                         <a:prstGeom prst="rect">
                           <a:avLst/>
@@ -636,7 +602,7 @@
                 <v:path o:extrusionok="f" gradientshapeok="t" o:connecttype="rect"/>
                 <o:lock v:ext="edit" aspectratio="t"/>
               </v:shapetype>
-              <v:shape id="shape_0" ID="Picture 2" stroked="f" style="position:absolute;margin-left:15.5pt;margin-top:306.35pt;width:1.1pt;height:0pt;rotation:180" type="shapetype_75">
+              <v:shape id="shape_0" ID="Picture 2" stroked="f" style="position:absolute;margin-left:15.5pt;margin-top:306.35pt;width:1.15pt;height:0.05pt;rotation:180" type="shapetype_75">
                 <v:imagedata r:id="rId3" o:detectmouseclick="t"/>
                 <w10:wrap type="none"/>
                 <v:stroke color="#3465a4" joinstyle="round" endcap="flat"/>

</xml_diff>